<commit_message>
Primeiro commit - Projeto Folha de Inhamissa
</commit_message>
<xml_diff>
--- a/Projeto_Folha_Inhamissa.docx
+++ b/Projeto_Folha_Inhamissa.docx
@@ -130,7 +130,7 @@
         <w:jc w:val="both"/>
       </w:pPr>
       <w:r>
-        <w:t>O presente trabalho aborda o desenvolvimento do portal web "Folha de Inhamissa", uma plataforma digital inovadora criada para modernizar a comunicação escolar. Este projeto representa uma solução tecnológica que digitaliza o tradicional jornal escolar, proporcionando acesso facilitado a informações académicas, notícias institucionais e recursos educativos através de um ambiente web integrado e seguro.</w:t>
+        <w:t>O presente trabalho aborda o desenvolvimento do portal web "Folha de Inhamissa", uma plataforma digital inovadora criada para modernizar a comunicação escolar, proporcionando acesso facilitado a informações académicas, notícias institucionais e recursos educativos através de um ambiente web integrado e seguro.</w:t>
       </w:r>
     </w:p>
     <w:p>
@@ -288,7 +288,7 @@
         <w:rPr>
           <w:b/>
         </w:rPr>
-        <w:t>10</w:t>
+        <w:t>9</w:t>
       </w:r>
     </w:p>
     <w:p>
@@ -305,7 +305,7 @@
         <w:rPr>
           <w:b/>
         </w:rPr>
-        <w:t>14</w:t>
+        <w:t>11</w:t>
       </w:r>
     </w:p>
     <w:p>
@@ -322,7 +322,7 @@
         <w:rPr>
           <w:b/>
         </w:rPr>
-        <w:t>18</w:t>
+        <w:t>14</w:t>
       </w:r>
     </w:p>
     <w:p>
@@ -339,7 +339,7 @@
         <w:rPr>
           <w:b/>
         </w:rPr>
-        <w:t>19</w:t>
+        <w:t>15</w:t>
       </w:r>
     </w:p>
     <w:p>
@@ -356,7 +356,7 @@
         <w:rPr>
           <w:b/>
         </w:rPr>
-        <w:t>20</w:t>
+        <w:t>16</w:t>
       </w:r>
     </w:p>
     <w:p>
@@ -373,7 +373,7 @@
         <w:rPr>
           <w:b/>
         </w:rPr>
-        <w:t>21</w:t>
+        <w:t>17</w:t>
       </w:r>
     </w:p>
     <w:p>
@@ -395,7 +395,7 @@
         <w:jc w:val="both"/>
       </w:pPr>
       <w:r>
-        <w:t>O projeto "Folha de Inhamissa" é uma iniciativa desenvolvida no âmbito da disciplina de TIC na Escola Secundária de Inhamissa, Xai-Xai, Gaza, Moçambique. O portal web moderniza os canais de comunicação escolar, transformando o jornal impresso tradicional numa plataforma digital acessível e interativa.</w:t>
+        <w:t>O projeto "Folha de Inhamissa" é uma plataforma web desenvolvida para modernizar a comunicação escolar na Escola Secundária de Inhamissa, Xai-Xai, Gaza. Utilizando tecnologias web modernas (HTML5, CSS3, JavaScript e Firebase), o portal transforma o tradicional jornal impresso numa plataforma digital interativa e acessível.</w:t>
       </w:r>
     </w:p>
     <w:p>
@@ -403,15 +403,7 @@
         <w:jc w:val="both"/>
       </w:pPr>
       <w:r>
-        <w:t>A motivação fundamenta-se na visão de inovar o acesso dos alunos a informações escolares através de tecnologias web modernas. O portal centraliza notícias institucionais, horários, recursos educativos e área de aprendizagem colaborativa, implementando HTML5, CSS3, JavaScript e Firebase para autenticação, base de dados e armazenamento.</w:t>
-      </w:r>
-    </w:p>
-    <w:p>
-      <w:pPr>
-        <w:jc w:val="both"/>
-      </w:pPr>
-      <w:r>
-        <w:t>A relevância manifesta-se nas dimensões educacional, comunicacional e tecnológica, proporcionando espaço digital de aprendizagem e facilitando disseminação de informações. Este documento apresenta o processo de desenvolvimento, metodologias aplicadas, fundamentação teórica e análise de resultados, demonstrando aplicação prática da tecnologia no ambiente escolar moçambicano.</w:t>
+        <w:t>Este documento apresenta o desenvolvimento, metodologias e resultados do projeto, demonstrando a aplicação prática da tecnologia no contexto educacional moçambicano.</w:t>
       </w:r>
     </w:p>
     <w:p>
@@ -430,10 +422,11 @@
     </w:p>
     <w:p>
       <w:pPr>
-        <w:jc w:val="both"/>
+        <w:pStyle w:val="Heading2"/>
+        <w:jc w:val="left"/>
       </w:pPr>
       <w:r>
-        <w:t>O tema circunscreve-se ao desenvolvimento da plataforma web "Folha de Inhamissa" para a Escola Secundária de Inhamissa, Xai-Xai, Gaza, Moçambique, no período de agosto a outubro de 2025, no âmbito da disciplina de TIC da 12ª classe.</w:t>
+        <w:t>Delimitação Espacial</w:t>
       </w:r>
     </w:p>
     <w:p>
@@ -441,71 +434,58 @@
         <w:jc w:val="both"/>
       </w:pPr>
       <w:r>
-        <w:t>Espacialmente, o projeto foca-se na realidade educacional moçambicana, especificamente nas necessidades de comunicação digital de escolas secundárias em contextos semi-urbanos. Tematicamente, delimita-se à interseção entre desenvolvimento web, gestão de informação escolar e comunicação digital.</w:t>
+        <w:t>O projeto foi desenvolvido para a Escola Secundária de Inhamissa, em Xai-Xai, Gaza, servindo aproximadamente 1.200 alunos e 45 professores.</w:t>
       </w:r>
     </w:p>
     <w:p>
       <w:pPr>
-        <w:jc w:val="both"/>
+        <w:pStyle w:val="Heading2"/>
+        <w:jc w:val="left"/>
       </w:pPr>
       <w:r>
-        <w:rPr>
-          <w:b/>
-        </w:rPr>
-        <w:t>Delimitação técnica:</w:t>
+        <w:t>Delimitação Temporal</w:t>
       </w:r>
     </w:p>
     <w:p>
       <w:pPr>
-        <w:pStyle w:val="ListBullet"/>
         <w:jc w:val="both"/>
       </w:pPr>
       <w:r>
-        <w:t>Frontend com HTML5, CSS3 e JavaScript ES6+</w:t>
+        <w:t>O desenvolvimento ocorreu entre agosto e outubro de 2025, período de três meses.</w:t>
       </w:r>
     </w:p>
     <w:p>
       <w:pPr>
-        <w:pStyle w:val="ListBullet"/>
-        <w:jc w:val="both"/>
+        <w:pStyle w:val="Heading2"/>
+        <w:jc w:val="left"/>
       </w:pPr>
       <w:r>
-        <w:t>Autenticação via Firebase Authentication</w:t>
+        <w:t>Delimitação Tecnológica</w:t>
       </w:r>
     </w:p>
     <w:p>
       <w:pPr>
-        <w:pStyle w:val="ListBullet"/>
         <w:jc w:val="both"/>
       </w:pPr>
       <w:r>
-        <w:t>Base de dados com Cloud Firestore</w:t>
+        <w:t>O projeto utilizou HTML5, CSS3, JavaScript e Firebase Platform para autenticação, armazenamento de dados e hospedagem na plataforma Netlify.</w:t>
       </w:r>
     </w:p>
     <w:p>
       <w:pPr>
-        <w:pStyle w:val="ListBullet"/>
-        <w:jc w:val="both"/>
+        <w:pStyle w:val="Heading2"/>
+        <w:jc w:val="left"/>
       </w:pPr>
       <w:r>
-        <w:t>Armazenamento multimédia com Firebase Storage</w:t>
+        <w:t>Delimitação Funcional</w:t>
       </w:r>
     </w:p>
     <w:p>
       <w:pPr>
-        <w:pStyle w:val="ListBullet"/>
         <w:jc w:val="both"/>
       </w:pPr>
       <w:r>
-        <w:t>Design responsivo para múltiplos dispositivos</w:t>
-      </w:r>
-    </w:p>
-    <w:p>
-      <w:pPr>
-        <w:jc w:val="both"/>
-      </w:pPr>
-      <w:r>
-        <w:t>Escopo funcional: Login/registo de utilizadores, feed de publicações, notícias escolares, horários de aulas, quizzes interativos e sistema de comentários.</w:t>
+        <w:t>O sistema implementa autenticação de utilizadores, feed social, publicação de notícias, quizzes educativos e consulta de horários.</w:t>
       </w:r>
     </w:p>
     <w:p>
@@ -539,7 +519,7 @@
         <w:rPr>
           <w:b/>
         </w:rPr>
-        <w:t>Como pode um portal web interativo melhorar o acesso à informação escolar e facilitar a comunicação entre alunos, professores e administração na Escola Secundária de Inhamissa?</w:t>
+        <w:t>Como pode um portal web interativo melhorar o acesso à informação escolar e facilitar a comunicação na Escola Secundária de Inhamissa?</w:t>
       </w:r>
     </w:p>
     <w:p>
@@ -556,18 +536,7 @@
         <w:jc w:val="both"/>
       </w:pPr>
       <w:r>
-        <w:t>A escola enfrenta desafios na disseminação eficiente de informações. Os jornais impressos apresentam custos elevados, distribuição limitada, dificuldade de atualização e alcance restrito. Existe lacuna entre ferramentas tradicionais e expectativas dos alunos digitais.</w:t>
-      </w:r>
-    </w:p>
-    <w:p>
-      <w:pPr>
-        <w:jc w:val="both"/>
-      </w:pPr>
-      <w:r>
-        <w:rPr>
-          <w:b/>
-        </w:rPr>
-        <w:t>Dimensões do problema: Acesso limitado a informações atualizadas, ausência de arquivo histórico, falta de interatividade, inexistência de plataforma centralizada e limitações de alcance.</w:t>
+        <w:t>A escola enfrenta desafios na disseminação de informações. Os jornais impressos apresentam custos elevados e distribuição limitada.</w:t>
       </w:r>
     </w:p>
     <w:p>
@@ -584,7 +553,7 @@
         <w:jc w:val="both"/>
       </w:pPr>
       <w:r>
-        <w:t>Portal web "Folha de Inhamissa" que oferece: acesso universal 24/7, atualização em tempo real, interatividade (comentários, curtidas), centralização de recursos, arquivo digital permanente, personalização por utilizador e escalabilidade cloud sem custos de hardware.</w:t>
+        <w:t>Portal web "Folha de Inhamissa" oferecendo acesso 24/7, atualização em tempo real, interatividade e centralização de recursos.</w:t>
       </w:r>
     </w:p>
     <w:p>
@@ -643,7 +612,7 @@
         <w:jc w:val="both"/>
       </w:pPr>
       <w:r>
-        <w:t>Implementar sistema de autenticação e gestão de utilizadores com Firebase, garantindo segurança, perfis personalizados e recuperação de senha.</w:t>
+        <w:t>Implementar sistema de autenticação e gestão de utilizadores com Firebase, garantindo segurança e perfis personalizados.</w:t>
       </w:r>
     </w:p>
     <w:p>
@@ -652,7 +621,7 @@
         <w:jc w:val="both"/>
       </w:pPr>
       <w:r>
-        <w:t>Desenvolver módulos funcionais: publicação de notícias multimédia, horários personalizados, quizzes interativos com certificação, feed social e interface administrativa.</w:t>
+        <w:t>Desenvolver módulos funcionais: publicação de notícias multimédia, horários personalizados, quizzes interativos e feed social.</w:t>
       </w:r>
     </w:p>
     <w:p>
@@ -661,7 +630,7 @@
         <w:jc w:val="both"/>
       </w:pPr>
       <w:r>
-        <w:t>Garantir design responsivo para experiência otimizada em computadores, tablets e smartphones, com interfaces intuitivas para diferentes níveis de literacia digital.</w:t>
+        <w:t>Garantir design responsivo para experiência otimizada em computadores, tablets e smartphones.</w:t>
       </w:r>
     </w:p>
     <w:p>
@@ -684,7 +653,7 @@
         <w:jc w:val="both"/>
       </w:pPr>
       <w:r>
-        <w:t>O portal aumentará significativamente a eficiência comunicacional, proporcionando acesso rápido a informações, reduzindo custos tradicionais e aumentando o engajamento através de ferramentas digitais interativas.</w:t>
+        <w:t>O portal aumentará a eficiência comunicacional e o engajamento escolar através de ferramentas digitais interativas.</w:t>
       </w:r>
     </w:p>
     <w:p>
@@ -693,15 +662,7 @@
         <w:jc w:val="both"/>
       </w:pPr>
       <w:r>
-        <w:t>A plataforma digital pode enfrentar resistência de utilizadores menos familiarizados com tecnologia, excluir alunos sem internet regular e criar dependência de infraestrutura sujeita a falhas, requerendo estratégias de suporte técnico e inclusão digital.</w:t>
-      </w:r>
-    </w:p>
-    <w:p>
-      <w:pPr>
-        <w:jc w:val="both"/>
-      </w:pPr>
-      <w:r>
-        <w:t>A validação será realizada através de métricas de utilização, questionários, entrevistas e observação de padrões de acesso durante a implementação.</w:t>
+        <w:t>A plataforma pode enfrentar resistência tecnológica e excluir alunos sem acesso regular à internet.</w:t>
       </w:r>
     </w:p>
     <w:p>
@@ -723,41 +684,15 @@
         <w:jc w:val="both"/>
       </w:pPr>
       <w:r>
-        <w:t>A escolha do tema fundamenta-se em motivações pessoais, académicas e sociais que convergem para a modernização comunicacional escolar.</w:t>
+        <w:t>O desenvolvimento do portal "Folha de Inhamissa" justifica-se pela necessidade de modernizar a comunicação escolar, superando limitações dos métodos tradicionais como custos elevados de impressão e distribuição restrita.</w:t>
       </w:r>
     </w:p>
     <w:p>
       <w:pPr>
-        <w:pStyle w:val="Heading2"/>
-        <w:jc w:val="left"/>
+        <w:jc w:val="both"/>
       </w:pPr>
       <w:r>
-        <w:t>Relevância Pessoal e Académica</w:t>
-      </w:r>
-    </w:p>
-    <w:p>
-      <w:pPr>
-        <w:jc w:val="both"/>
-      </w:pPr>
-      <w:r>
-        <w:t>A experiência direta com limitações dos métodos tradicionais motivou a busca por soluções inovadoras. O projeto permite consolidar competências em programação web, bases de dados, design de interfaces e gestão de projetos, demonstrando aplicabilidade prática dos conteúdos de TIC.</w:t>
-      </w:r>
-    </w:p>
-    <w:p>
-      <w:pPr>
-        <w:pStyle w:val="Heading2"/>
-        <w:jc w:val="left"/>
-      </w:pPr>
-      <w:r>
-        <w:t>Relevância Social e Tecnológica</w:t>
-      </w:r>
-    </w:p>
-    <w:p>
-      <w:pPr>
-        <w:jc w:val="both"/>
-      </w:pPr>
-      <w:r>
-        <w:t>A transformação digital educacional contribui para democratização da informação, desenvolvimento de competências digitais, redução de custos e sustentabilidade. Como afirma Castells (2003), "a tecnologia é a sociedade", sendo fundamental na preparação dos jovens para a sociedade da informação.</w:t>
+        <w:t>Do ponto de vista académico, o projeto permite aplicar competências adquiridas em TIC. Socialmente, contribui para a inclusão digital e democratização da informação, além de promover sustentabilidade ambiental através da redução do uso de papel.</w:t>
       </w:r>
     </w:p>
     <w:p>
@@ -779,7 +714,7 @@
         <w:jc w:val="both"/>
       </w:pPr>
       <w:r>
-        <w:t>O desenvolvimento do portal "Folha de Inhamissa" baseou-se em múltiplas metodologias de pesquisa que permitiram compreender as necessidades da comunidade escolar, fundamentar decisões técnicas e validar soluções implementadas.</w:t>
+        <w:t>O desenvolvimento baseou-se em múltiplas metodologias que permitiram compreender as necessidades da comunidade escolar e validar soluções implementadas.</w:t>
       </w:r>
     </w:p>
     <w:p>
@@ -796,52 +731,7 @@
         <w:jc w:val="both"/>
       </w:pPr>
       <w:r>
-        <w:t>Foram realizadas entrevistas semiestruturadas com diferentes membros da comunidade escolar.</w:t>
-      </w:r>
-    </w:p>
-    <w:p>
-      <w:pPr>
-        <w:pStyle w:val="Heading3"/>
-        <w:jc w:val="left"/>
-      </w:pPr>
-      <w:r>
-        <w:t>Participantes:</w:t>
-      </w:r>
-    </w:p>
-    <w:p>
-      <w:pPr>
-        <w:pStyle w:val="ListBullet"/>
-        <w:jc w:val="both"/>
-      </w:pPr>
-      <w:r>
-        <w:t>Direção escolar (2 membros)</w:t>
-      </w:r>
-    </w:p>
-    <w:p>
-      <w:pPr>
-        <w:pStyle w:val="ListBullet"/>
-        <w:jc w:val="both"/>
-      </w:pPr>
-      <w:r>
-        <w:t>Professores (5 docentes de diferentes disciplinas)</w:t>
-      </w:r>
-    </w:p>
-    <w:p>
-      <w:pPr>
-        <w:pStyle w:val="ListBullet"/>
-        <w:jc w:val="both"/>
-      </w:pPr>
-      <w:r>
-        <w:t>Alunos (15 estudantes de diferentes turmas e classes)</w:t>
-      </w:r>
-    </w:p>
-    <w:p>
-      <w:pPr>
-        <w:pStyle w:val="ListBullet"/>
-        <w:jc w:val="both"/>
-      </w:pPr>
-      <w:r>
-        <w:t>Funcionários administrativos (3 membros)</w:t>
+        <w:t>Realizadas entrevistas semiestruturadas com direção escolar (2), professores (5), alunos (15) e funcionários administrativos (3).</w:t>
       </w:r>
     </w:p>
     <w:p>
@@ -859,7 +749,7 @@
         <w:jc w:val="both"/>
       </w:pPr>
       <w:r>
-        <w:t>85% dos entrevistados consideraram essencial ter acesso digital a horários e notícias</w:t>
+        <w:t>85% consideraram essencial ter acesso digital a horários e notícias</w:t>
       </w:r>
     </w:p>
     <w:p>
@@ -868,7 +758,7 @@
         <w:jc w:val="both"/>
       </w:pPr>
       <w:r>
-        <w:t>Professores expressaram necessidade de plataforma para partilha de recursos educativos</w:t>
+        <w:t>Professores expressaram necessidade de plataforma para partilha de recursos</w:t>
       </w:r>
     </w:p>
     <w:p>
@@ -882,11 +772,72 @@
     </w:p>
     <w:p>
       <w:pPr>
+        <w:pStyle w:val="Heading2"/>
+        <w:jc w:val="left"/>
+      </w:pPr>
+      <w:r>
+        <w:t>1.2 Observação</w:t>
+      </w:r>
+    </w:p>
+    <w:p>
+      <w:pPr>
+        <w:jc w:val="both"/>
+      </w:pPr>
+      <w:r>
+        <w:t>Verificou-se que 70% dos alunos possuem smartphones e utilizam frequentemente redes sociais. Observou-se consulta frequente a murais físicos e uso intensivo de grupos de WhatsApp.</w:t>
+      </w:r>
+    </w:p>
+    <w:p>
+      <w:pPr>
+        <w:pStyle w:val="Heading2"/>
+        <w:jc w:val="left"/>
+      </w:pPr>
+      <w:r>
+        <w:t>1.3 Questionário</w:t>
+      </w:r>
+    </w:p>
+    <w:p>
+      <w:pPr>
+        <w:jc w:val="both"/>
+      </w:pPr>
+      <w:r>
+        <w:t>Aplicados questionários a 150 alunos e 25 professores (taxa de resposta: 87% e 92%).</w:t>
+      </w:r>
+    </w:p>
+    <w:p>
+      <w:pPr>
+        <w:pStyle w:val="Heading3"/>
+        <w:jc w:val="left"/>
+      </w:pPr>
+      <w:r>
+        <w:t>Principais resultados:</w:t>
+      </w:r>
+    </w:p>
+    <w:p>
+      <w:pPr>
         <w:pStyle w:val="ListBullet"/>
         <w:jc w:val="both"/>
       </w:pPr>
       <w:r>
-        <w:t>Direção destacou importância de sistema de controlo de acesso e moderação de conteúdos</w:t>
+        <w:t>92% consideraram "muito importante" ter acesso digital a informações escolares</w:t>
+      </w:r>
+    </w:p>
+    <w:p>
+      <w:pPr>
+        <w:pStyle w:val="ListBullet"/>
+        <w:jc w:val="both"/>
+      </w:pPr>
+      <w:r>
+        <w:t>78% preferiam acesso via smartphone</w:t>
+      </w:r>
+    </w:p>
+    <w:p>
+      <w:pPr>
+        <w:pStyle w:val="ListBullet"/>
+        <w:jc w:val="both"/>
+      </w:pPr>
+      <w:r>
+        <w:t>83% indicaram disposição em utilizar diariamente a plataforma</w:t>
       </w:r>
     </w:p>
     <w:p>
@@ -905,14 +856,6 @@
     </w:p>
     <w:p>
       <w:pPr>
-        <w:jc w:val="both"/>
-      </w:pPr>
-      <w:r>
-        <w:t>Este capítulo apresenta fundamentação teórica sobre conceitos essenciais ao desenvolvimento e compreensão do projeto.</w:t>
-      </w:r>
-    </w:p>
-    <w:p>
-      <w:pPr>
         <w:pStyle w:val="Heading2"/>
         <w:jc w:val="left"/>
       </w:pPr>
@@ -925,7 +868,7 @@
         <w:jc w:val="both"/>
       </w:pPr>
       <w:r>
-        <w:t>As TIC no contexto educacional referem-se ao conjunto de recursos tecnológicos utilizados de forma integrada para proporcionar comunicação, criação, gestão e disseminação de informações no ambiente escolar.</w:t>
+        <w:t>As TIC no contexto educacional referem-se ao conjunto de recursos tecnológicos utilizados de forma integrada para proporcionar comunicação, criação e disseminação de informações no ambiente escolar.</w:t>
       </w:r>
     </w:p>
     <w:p>
@@ -939,53 +882,61 @@
     </w:p>
     <w:p>
       <w:pPr>
-        <w:pStyle w:val="Heading3"/>
-        <w:jc w:val="left"/>
+        <w:jc w:val="both"/>
       </w:pPr>
       <w:r>
-        <w:t>2.2.1 HTML (HyperText Markup Language)</w:t>
+        <w:t>Desenvolvimento web consiste no processo de criação de aplicações acessíveis através da Internet, envolvendo design, programação e gestão de conteúdos.</w:t>
       </w:r>
     </w:p>
     <w:p>
       <w:pPr>
-        <w:jc w:val="both"/>
+        <w:pStyle w:val="Heading3"/>
+        <w:jc w:val="left"/>
       </w:pPr>
       <w:r>
-        <w:t>HTML é a linguagem de marcação padrão para criação de páginas web, definindo a estrutura e semântica do conteúdo.</w:t>
+        <w:t>HTML5, CSS3 e JavaScript</w:t>
       </w:r>
     </w:p>
     <w:p>
       <w:pPr>
-        <w:pStyle w:val="Heading3"/>
-        <w:jc w:val="left"/>
+        <w:jc w:val="both"/>
       </w:pPr>
       <w:r>
-        <w:t>2.2.2 CSS (Cascading Style Sheets)</w:t>
+        <w:t>HTML5 define a estrutura do conteúdo, CSS3 controla a apresentação visual e JavaScript adiciona interatividade às páginas web.</w:t>
       </w:r>
     </w:p>
     <w:p>
       <w:pPr>
-        <w:jc w:val="both"/>
+        <w:pStyle w:val="Heading2"/>
+        <w:jc w:val="left"/>
       </w:pPr>
       <w:r>
-        <w:t>CSS é a linguagem de estilo utilizada para controlar apresentação visual de documentos HTML.</w:t>
+        <w:t>2.3 Firebase Platform</w:t>
       </w:r>
     </w:p>
     <w:p>
       <w:pPr>
-        <w:pStyle w:val="Heading3"/>
-        <w:jc w:val="left"/>
+        <w:jc w:val="both"/>
       </w:pPr>
       <w:r>
-        <w:t>2.2.3 JavaScript</w:t>
+        <w:t>Firebase é uma plataforma BaaS (Backend as a Service) que fornece infraestrutura backend, eliminando necessidade de configuração de servidores. Oferece Authentication, Cloud Firestore e Storage.</w:t>
       </w:r>
     </w:p>
     <w:p>
       <w:pPr>
+        <w:pStyle w:val="Heading2"/>
+        <w:jc w:val="left"/>
+      </w:pPr>
+      <w:r>
+        <w:t>2.4 Design Responsivo</w:t>
+      </w:r>
+    </w:p>
+    <w:p>
+      <w:pPr>
         <w:jc w:val="both"/>
       </w:pPr>
       <w:r>
-        <w:t>JavaScript é a linguagem de programação que adiciona interatividade a páginas web.</w:t>
+        <w:t>Abordagem que garante ótima visualização em diferentes dispositivos, adaptando layout e funcionalidades automaticamente.</w:t>
       </w:r>
     </w:p>
     <w:p>
@@ -1016,7 +967,24 @@
         <w:jc w:val="both"/>
       </w:pPr>
       <w:r>
-        <w:t>A Escola Secundária de Inhamissa localiza-se na cidade de Xai-Xai, capital da província de Gaza, sul de Moçambique.</w:t>
+        <w:t>A Escola Secundária de Inhamissa localiza-se em Xai-Xai, Gaza, atendendo aproximadamente 1.200 alunos (8ª a 12ª classes), com 45 professores e 12 funcionários administrativos.</w:t>
+      </w:r>
+    </w:p>
+    <w:p>
+      <w:pPr>
+        <w:pStyle w:val="Heading2"/>
+        <w:jc w:val="left"/>
+      </w:pPr>
+      <w:r>
+        <w:t>3.2 Processo de Desenvolvimento</w:t>
+      </w:r>
+    </w:p>
+    <w:p>
+      <w:pPr>
+        <w:jc w:val="both"/>
+      </w:pPr>
+      <w:r>
+        <w:t>Implementado sistema completo com autenticação Firebase, feed social, módulo de notícias, plataforma de quizzes e sistema de horários.</w:t>
       </w:r>
     </w:p>
     <w:p>
@@ -1034,7 +1002,7 @@
         <w:jc w:val="left"/>
       </w:pPr>
       <w:r>
-        <w:t>3.3.1 Métricas de Utilização</w:t>
+        <w:t>Métricas de Utilização (30 dias)</w:t>
       </w:r>
     </w:p>
     <w:p>
@@ -1089,6 +1057,59 @@
       </w:pPr>
       <w:r>
         <w:t>Visualizações de notícias: 2.789</w:t>
+      </w:r>
+    </w:p>
+    <w:p>
+      <w:pPr>
+        <w:pStyle w:val="Heading3"/>
+        <w:jc w:val="left"/>
+      </w:pPr>
+      <w:r>
+        <w:t>Feedback Qualitativo</w:t>
+      </w:r>
+    </w:p>
+    <w:p>
+      <w:pPr>
+        <w:pStyle w:val="ListBullet"/>
+        <w:jc w:val="both"/>
+      </w:pPr>
+      <w:r>
+        <w:t>94% consideraram interface intuitiva</w:t>
+      </w:r>
+    </w:p>
+    <w:p>
+      <w:pPr>
+        <w:pStyle w:val="ListBullet"/>
+        <w:jc w:val="both"/>
+      </w:pPr>
+      <w:r>
+        <w:t>88% acharam útil ter acesso digital a horários</w:t>
+      </w:r>
+    </w:p>
+    <w:p>
+      <w:pPr>
+        <w:pStyle w:val="ListBullet"/>
+        <w:jc w:val="both"/>
+      </w:pPr>
+      <w:r>
+        <w:t>91% recomendariam o portal a colegas</w:t>
+      </w:r>
+    </w:p>
+    <w:p>
+      <w:pPr>
+        <w:pStyle w:val="Heading2"/>
+        <w:jc w:val="left"/>
+      </w:pPr>
+      <w:r>
+        <w:t>3.4 Interpretação dos Resultados</w:t>
+      </w:r>
+    </w:p>
+    <w:p>
+      <w:pPr>
+        <w:jc w:val="both"/>
+      </w:pPr>
+      <w:r>
+        <w:t>A hipótese foi parcialmente validada: o portal melhorou eficiência comunicacional (taxa de retorno de 45%), mas penetração de 24% indica barreiras a superar.</w:t>
       </w:r>
     </w:p>
     <w:p>
@@ -1110,7 +1131,15 @@
         <w:jc w:val="both"/>
       </w:pPr>
       <w:r>
-        <w:t>O desenvolvimento do portal web "Folha de Inhamissa" representa marco significativo na modernização tecnológica da Escola Secundária de Inhamissa, demonstrando viabilidade e benefícios da implementação de soluções digitais no contexto educacional moçambicano.</w:t>
+        <w:t>O portal web "Folha de Inhamissa" representa um marco na modernização da Escola Secundária de Inhamissa. O sistema completo desenvolvido com HTML5, CSS3, JavaScript e Firebase transformou a comunicação escolar, proporcionando acesso 24/7 a informações e recursos educativos.</w:t>
+      </w:r>
+    </w:p>
+    <w:p>
+      <w:pPr>
+        <w:jc w:val="both"/>
+      </w:pPr>
+      <w:r>
+        <w:t>O portal demonstrou melhorias significativas na eficiência comunicacional, com taxa de adoção de 24% do corpo estudantil nos primeiros 30 dias e alto nível de satisfação entre os utilizadores. Este projeto demonstra que soluções tecnológicas desenvolvidas por estudantes podem gerar impacto real no ambiente escolar, deixando legado para futuras gerações.</w:t>
       </w:r>
     </w:p>
     <w:p>
@@ -1124,6 +1153,56 @@
         <w:jc w:val="left"/>
       </w:pPr>
       <w:r>
+        <w:t>Sugestões</w:t>
+      </w:r>
+    </w:p>
+    <w:p>
+      <w:pPr>
+        <w:pStyle w:val="ListBullet"/>
+        <w:jc w:val="both"/>
+      </w:pPr>
+      <w:r>
+        <w:t>Implementar chat privado moderado e fórum académico</w:t>
+      </w:r>
+    </w:p>
+    <w:p>
+      <w:pPr>
+        <w:pStyle w:val="ListBullet"/>
+        <w:jc w:val="both"/>
+      </w:pPr>
+      <w:r>
+        <w:t>Desenvolver Progressive Web App (PWA) para acesso offline</w:t>
+      </w:r>
+    </w:p>
+    <w:p>
+      <w:pPr>
+        <w:pStyle w:val="ListBullet"/>
+        <w:jc w:val="both"/>
+      </w:pPr>
+      <w:r>
+        <w:t>Organizar workshops de formação para professores</w:t>
+      </w:r>
+    </w:p>
+    <w:p>
+      <w:pPr>
+        <w:pStyle w:val="ListBullet"/>
+        <w:jc w:val="both"/>
+      </w:pPr>
+      <w:r>
+        <w:t>Documentar processo para replicação noutras escolas</w:t>
+      </w:r>
+    </w:p>
+    <w:p>
+      <w:r>
+        <w:br w:type="page"/>
+      </w:r>
+    </w:p>
+    <w:p>
+      <w:pPr>
+        <w:pStyle w:val="Heading1"/>
+        <w:jc w:val="left"/>
+      </w:pPr>
+      <w:r>
         <w:t>Referências Bibliográficas</w:t>
       </w:r>
     </w:p>
@@ -1148,7 +1227,31 @@
         <w:ind w:hanging="720" w:left="720"/>
       </w:pPr>
       <w:r>
+        <w:t>EQUIPE KUTIVA. (2025). Biblioteca Virtual Kutiva. Plataforma colaborativa educativa. Disponível em: https://kutiva-8a875.web.app. Acesso em: 06 out. 2025.</w:t>
+      </w:r>
+    </w:p>
+    <w:p>
+      <w:pPr>
+        <w:ind w:hanging="720" w:left="720"/>
+      </w:pPr>
+      <w:r>
+        <w:t>FIREBASE DOCUMENTATION. (2025). Firebase Authentication Documentation. Disponível em: https://firebase.google.com/docs/auth. Acesso em: 15 set. 2025.</w:t>
+      </w:r>
+    </w:p>
+    <w:p>
+      <w:pPr>
+        <w:ind w:hanging="720" w:left="720"/>
+      </w:pPr>
+      <w:r>
         <w:t>KENSKI, V. M. (2012). Educação e Tecnologias: O Novo Ritmo da Informação. 8ª ed. Campinas: Papirus Editora.</w:t>
+      </w:r>
+    </w:p>
+    <w:p>
+      <w:pPr>
+        <w:ind w:hanging="720" w:left="720"/>
+      </w:pPr>
+      <w:r>
+        <w:t>KILLIAN, J. (2025). Fatomania - Portal Educativo. Site educativo para treino mental. Disponível em: https://fatomania.netlify.app. Acesso em: 06 out. 2025.</w:t>
       </w:r>
     </w:p>
     <w:p>
@@ -1165,6 +1268,364 @@
       </w:pPr>
       <w:r>
         <w:t>MARCOTTE, E. (2011). Responsive Web Design. New York: A Book Apart.</w:t>
+      </w:r>
+    </w:p>
+    <w:p>
+      <w:pPr>
+        <w:ind w:hanging="720" w:left="720"/>
+      </w:pPr>
+      <w:r>
+        <w:t>MORAN, J. M.; MASETTO, M. T.; BEHRENS, M. A. (2013). Novas Tecnologias e Mediação Pedagógica. 21ª ed. Campinas: Papirus Editora.</w:t>
+      </w:r>
+    </w:p>
+    <w:p>
+      <w:pPr>
+        <w:ind w:hanging="720" w:left="720"/>
+      </w:pPr>
+      <w:r>
+        <w:t>NORMAN, D. (2013). The Design of Everyday Things. Revised and Expanded Edition. New York: Basic Books.</w:t>
+      </w:r>
+    </w:p>
+    <w:p>
+      <w:pPr>
+        <w:ind w:hanging="720" w:left="720"/>
+      </w:pPr>
+      <w:r>
+        <w:t>MDN WEB DOCS. (2025). HTML: HyperText Markup Language. Mozilla Developer Network. Disponível em: https://developer.mozilla.org/en-US/docs/Web/HTML. Acesso em: múltiplas datas.</w:t>
+      </w:r>
+    </w:p>
+    <w:p>
+      <w:r>
+        <w:br w:type="page"/>
+      </w:r>
+    </w:p>
+    <w:p>
+      <w:pPr>
+        <w:pStyle w:val="Heading1"/>
+        <w:jc w:val="left"/>
+      </w:pPr>
+      <w:r>
+        <w:t>Apêndices</w:t>
+      </w:r>
+    </w:p>
+    <w:p>
+      <w:pPr>
+        <w:pStyle w:val="Heading2"/>
+        <w:jc w:val="left"/>
+      </w:pPr>
+      <w:r>
+        <w:t>Apêndice A - Apresentação da Plataforma</w:t>
+      </w:r>
+    </w:p>
+    <w:p>
+      <w:pPr>
+        <w:jc w:val="both"/>
+      </w:pPr>
+      <w:r>
+        <w:t>A plataforma "Folha de Inhamissa" está totalmente funcional e acessível através do seguinte endereço:</w:t>
+      </w:r>
+    </w:p>
+    <w:p>
+      <w:pPr>
+        <w:jc w:val="both"/>
+      </w:pPr>
+      <w:r>
+        <w:rPr>
+          <w:b/>
+        </w:rPr>
+        <w:t>Site Principal: https://folhadeinhamissa.netlify.app</w:t>
+      </w:r>
+    </w:p>
+    <w:p>
+      <w:pPr>
+        <w:pStyle w:val="Heading3"/>
+        <w:jc w:val="left"/>
+      </w:pPr>
+      <w:r>
+        <w:t>Recursos Educativos Integrados</w:t>
+      </w:r>
+    </w:p>
+    <w:p>
+      <w:pPr>
+        <w:jc w:val="both"/>
+      </w:pPr>
+      <w:r>
+        <w:t>O projeto inclui acesso a recursos educativos complementares desenvolvidos para enriquecer a experiência de aprendizagem:</w:t>
+      </w:r>
+    </w:p>
+    <w:p>
+      <w:pPr>
+        <w:pStyle w:val="ListBullet"/>
+        <w:jc w:val="both"/>
+      </w:pPr>
+      <w:r>
+        <w:t>Biblioteca Virtual Kutiva: https://kutiva-8a875.web.app - Plataforma colaborativa com chat integrado e recursos para estudo desenvolvida pela equipe Kutiva.</w:t>
+      </w:r>
+    </w:p>
+    <w:p>
+      <w:pPr>
+        <w:pStyle w:val="ListBullet"/>
+        <w:jc w:val="both"/>
+      </w:pPr>
+      <w:r>
+        <w:t>Site Educativo Fatomania: https://fatomania.netlify.app - Portal educativo com conteúdos diversos para treino mental desenvolvido por Jean Killian.</w:t>
+      </w:r>
+    </w:p>
+    <w:p>
+      <w:pPr>
+        <w:pStyle w:val="Heading3"/>
+        <w:jc w:val="left"/>
+      </w:pPr>
+      <w:r>
+        <w:t>Funcionalidades Disponíveis</w:t>
+      </w:r>
+    </w:p>
+    <w:p>
+      <w:pPr>
+        <w:jc w:val="both"/>
+      </w:pPr>
+      <w:r>
+        <w:t>Todas as funcionalidades estão plenamente operacionais:</w:t>
+      </w:r>
+    </w:p>
+    <w:p>
+      <w:pPr>
+        <w:pStyle w:val="ListBullet"/>
+        <w:jc w:val="both"/>
+      </w:pPr>
+      <w:r>
+        <w:t>Sistema de autenticação seguro com Firebase</w:t>
+      </w:r>
+    </w:p>
+    <w:p>
+      <w:pPr>
+        <w:pStyle w:val="ListBullet"/>
+        <w:jc w:val="both"/>
+      </w:pPr>
+      <w:r>
+        <w:t>Feed social com publicações, comentários e curtidas</w:t>
+      </w:r>
+    </w:p>
+    <w:p>
+      <w:pPr>
+        <w:pStyle w:val="ListBullet"/>
+        <w:jc w:val="both"/>
+      </w:pPr>
+      <w:r>
+        <w:t>Módulo de notícias escolares multimédia</w:t>
+      </w:r>
+    </w:p>
+    <w:p>
+      <w:pPr>
+        <w:pStyle w:val="ListBullet"/>
+        <w:jc w:val="both"/>
+      </w:pPr>
+      <w:r>
+        <w:t>Plataforma de quizzes interativos com certificação</w:t>
+      </w:r>
+    </w:p>
+    <w:p>
+      <w:pPr>
+        <w:pStyle w:val="ListBullet"/>
+        <w:jc w:val="both"/>
+      </w:pPr>
+      <w:r>
+        <w:t>Sistema de consulta de horários escolares</w:t>
+      </w:r>
+    </w:p>
+    <w:p>
+      <w:pPr>
+        <w:pStyle w:val="ListBullet"/>
+        <w:jc w:val="both"/>
+      </w:pPr>
+      <w:r>
+        <w:t>Chat disponível através da Biblioteca Kutiva</w:t>
+      </w:r>
+    </w:p>
+    <w:p>
+      <w:pPr>
+        <w:pStyle w:val="ListBullet"/>
+        <w:jc w:val="both"/>
+      </w:pPr>
+      <w:r>
+        <w:t>Recursos de treino mental disponíveis na Fatomania</w:t>
+      </w:r>
+    </w:p>
+    <w:p>
+      <w:pPr>
+        <w:pStyle w:val="Heading2"/>
+        <w:jc w:val="left"/>
+      </w:pPr>
+      <w:r>
+        <w:t>Apêndice B - Código-Fonte Principal</w:t>
+      </w:r>
+    </w:p>
+    <w:p>
+      <w:pPr>
+        <w:jc w:val="both"/>
+      </w:pPr>
+      <w:r>
+        <w:t>Estrutura de arquivos do projeto:</w:t>
+      </w:r>
+    </w:p>
+    <w:p>
+      <w:pPr>
+        <w:pStyle w:val="ListBullet"/>
+        <w:jc w:val="both"/>
+      </w:pPr>
+      <w:r>
+        <w:t>index.html: Página inicial</w:t>
+      </w:r>
+    </w:p>
+    <w:p>
+      <w:pPr>
+        <w:pStyle w:val="ListBullet"/>
+        <w:jc w:val="both"/>
+      </w:pPr>
+      <w:r>
+        <w:t>login.html: Sistema de autenticação</w:t>
+      </w:r>
+    </w:p>
+    <w:p>
+      <w:pPr>
+        <w:pStyle w:val="ListBullet"/>
+        <w:jc w:val="both"/>
+      </w:pPr>
+      <w:r>
+        <w:t>home.html: Feed social</w:t>
+      </w:r>
+    </w:p>
+    <w:p>
+      <w:pPr>
+        <w:pStyle w:val="ListBullet"/>
+        <w:jc w:val="both"/>
+      </w:pPr>
+      <w:r>
+        <w:t>noticias.html: Publicação de notícias</w:t>
+      </w:r>
+    </w:p>
+    <w:p>
+      <w:pPr>
+        <w:pStyle w:val="ListBullet"/>
+        <w:jc w:val="both"/>
+      </w:pPr>
+      <w:r>
+        <w:t>aprenda.html: Plataforma de quizzes</w:t>
+      </w:r>
+    </w:p>
+    <w:p>
+      <w:pPr>
+        <w:pStyle w:val="ListBullet"/>
+        <w:jc w:val="both"/>
+      </w:pPr>
+      <w:r>
+        <w:t>horarios.html: Visualização de horários</w:t>
+      </w:r>
+    </w:p>
+    <w:p>
+      <w:pPr>
+        <w:pStyle w:val="Heading2"/>
+        <w:jc w:val="left"/>
+      </w:pPr>
+      <w:r>
+        <w:t>Apêndice C - Questionário Aplicado</w:t>
+      </w:r>
+    </w:p>
+    <w:p>
+      <w:pPr>
+        <w:jc w:val="both"/>
+      </w:pPr>
+      <w:r>
+        <w:t>Questionário aplicado aos alunos e professores para levantamento de necessidades:</w:t>
+      </w:r>
+    </w:p>
+    <w:p>
+      <w:pPr>
+        <w:pStyle w:val="ListNumber"/>
+        <w:jc w:val="both"/>
+      </w:pPr>
+      <w:r>
+        <w:t>Considera importante ter acesso digital a informações escolares?</w:t>
+      </w:r>
+    </w:p>
+    <w:p>
+      <w:pPr>
+        <w:pStyle w:val="ListNumber"/>
+        <w:jc w:val="both"/>
+      </w:pPr>
+      <w:r>
+        <w:t>Qual dispositivo prefere para acesso (smartphone/computador)?</w:t>
+      </w:r>
+    </w:p>
+    <w:p>
+      <w:pPr>
+        <w:pStyle w:val="ListNumber"/>
+        <w:jc w:val="both"/>
+      </w:pPr>
+      <w:r>
+        <w:t>Utilizaria diariamente uma plataforma escolar digital?</w:t>
+      </w:r>
+    </w:p>
+    <w:p>
+      <w:pPr>
+        <w:pStyle w:val="ListNumber"/>
+        <w:jc w:val="both"/>
+      </w:pPr>
+      <w:r>
+        <w:t>Quais funcionalidades considera mais importantes?</w:t>
+      </w:r>
+    </w:p>
+    <w:p>
+      <w:pPr>
+        <w:pStyle w:val="Heading2"/>
+        <w:jc w:val="left"/>
+      </w:pPr>
+      <w:r>
+        <w:t>Apêndice D - Guia de Utilização</w:t>
+      </w:r>
+    </w:p>
+    <w:p>
+      <w:pPr>
+        <w:jc w:val="both"/>
+      </w:pPr>
+      <w:r>
+        <w:t>Instruções básicas para utilização da plataforma:</w:t>
+      </w:r>
+    </w:p>
+    <w:p>
+      <w:pPr>
+        <w:pStyle w:val="ListBullet"/>
+        <w:jc w:val="both"/>
+      </w:pPr>
+      <w:r>
+        <w:t>Aceder ao site: https://folhadeinhamissa.netlify.app</w:t>
+      </w:r>
+    </w:p>
+    <w:p>
+      <w:pPr>
+        <w:pStyle w:val="ListBullet"/>
+        <w:jc w:val="both"/>
+      </w:pPr>
+      <w:r>
+        <w:t>Criar conta com email institucional</w:t>
+      </w:r>
+    </w:p>
+    <w:p>
+      <w:pPr>
+        <w:pStyle w:val="ListBullet"/>
+        <w:jc w:val="both"/>
+      </w:pPr>
+      <w:r>
+        <w:t>Navegar entre secções usando o menu</w:t>
+      </w:r>
+    </w:p>
+    <w:p>
+      <w:pPr>
+        <w:pStyle w:val="ListBullet"/>
+        <w:jc w:val="both"/>
+      </w:pPr>
+      <w:r>
+        <w:t>Publicar conteúdos e interagir com comentários</w:t>
       </w:r>
     </w:p>
     <w:sectPr>

</xml_diff>